<commit_message>
Entah lah, gw gak pake cek point nulis draft
</commit_message>
<xml_diff>
--- a/Skripsi-10111121.docx
+++ b/Skripsi-10111121.docx
@@ -16427,6 +16427,7 @@
           <w:id w:val="360945164"/>
           <w:citation/>
         </w:sdtPr>
+        <w:sdtEndPr/>
         <w:sdtContent>
           <w:r>
             <w:fldChar w:fldCharType="begin"/>
@@ -19560,7 +19561,13 @@
                 <w:rPr>
                   <w:rFonts w:ascii="Cambria Math" w:hAnsi="Cambria Math"/>
                 </w:rPr>
-                <m:t xml:space="preserve">X </m:t>
+                <m:t>x</m:t>
+              </m:r>
+              <m:r>
+                <w:rPr>
+                  <w:rFonts w:ascii="Cambria Math" w:hAnsi="Cambria Math"/>
+                </w:rPr>
+                <m:t xml:space="preserve"> </m:t>
               </m:r>
             </m:e>
           </m:bar>
@@ -19584,7 +19591,7 @@
                 <w:rPr>
                   <w:rFonts w:ascii="Cambria Math" w:hAnsi="Cambria Math"/>
                 </w:rPr>
-                <m:t>Z</m:t>
+                <m:t>t</m:t>
               </m:r>
             </m:e>
             <m:sub>
@@ -19643,32 +19650,25 @@
             </w:rPr>
             <m:t xml:space="preserve"> ≤ </m:t>
           </m:r>
-          <m:sSub>
-            <m:sSubPr>
+          <m:bar>
+            <m:barPr>
+              <m:pos m:val="top"/>
               <m:ctrlPr>
                 <w:rPr>
                   <w:rFonts w:ascii="Cambria Math" w:hAnsi="Cambria Math"/>
                   <w:i/>
                 </w:rPr>
               </m:ctrlPr>
-            </m:sSubPr>
+            </m:barPr>
             <m:e>
               <m:r>
                 <w:rPr>
                   <w:rFonts w:ascii="Cambria Math" w:hAnsi="Cambria Math"/>
                 </w:rPr>
-                <m:t>µ</m:t>
+                <m:t>x</m:t>
               </m:r>
             </m:e>
-            <m:sub>
-              <m:r>
-                <w:rPr>
-                  <w:rFonts w:ascii="Cambria Math" w:hAnsi="Cambria Math"/>
-                </w:rPr>
-                <m:t>i</m:t>
-              </m:r>
-            </m:sub>
-          </m:sSub>
+          </m:bar>
           <m:r>
             <w:rPr>
               <w:rFonts w:ascii="Cambria Math" w:hAnsi="Cambria Math"/>
@@ -19689,7 +19689,7 @@
                 <w:rPr>
                   <w:rFonts w:ascii="Cambria Math" w:hAnsi="Cambria Math"/>
                 </w:rPr>
-                <m:t>Z</m:t>
+                <m:t>t</m:t>
               </m:r>
             </m:e>
             <m:sub>
@@ -19763,7 +19763,7 @@
                 <w:rPr>
                   <w:rFonts w:ascii="Cambria Math" w:hAnsi="Cambria Math"/>
                 </w:rPr>
-                <m:t>X</m:t>
+                <m:t>x</m:t>
               </m:r>
             </m:e>
           </m:bar>
@@ -59308,21 +59308,7 @@
           <w:noProof/>
           <w:lang w:val="en-US"/>
         </w:rPr>
-        <w:t xml:space="preserve"> Tabel Data Vol</w:t>
-      </w:r>
-      <w:r>
-        <w:rPr>
-          <w:noProof/>
-          <w:lang w:val="en-US"/>
-        </w:rPr>
-        <w:t>u</w:t>
-      </w:r>
-      <w:r>
-        <w:rPr>
-          <w:noProof/>
-          <w:lang w:val="en-US"/>
-        </w:rPr>
-        <w:t>me dan Nilai</w:t>
+        <w:t xml:space="preserve"> Tabel Data Volume dan Nilai</w:t>
       </w:r>
       <w:r>
         <w:rPr>
@@ -59418,21 +59404,7 @@
           <w:noProof/>
           <w:lang w:val="en-US"/>
         </w:rPr>
-        <w:t xml:space="preserve"> Tabel Data Volu</w:t>
-      </w:r>
-      <w:r>
-        <w:rPr>
-          <w:noProof/>
-          <w:lang w:val="en-US"/>
-        </w:rPr>
-        <w:t>m</w:t>
-      </w:r>
-      <w:r>
-        <w:rPr>
-          <w:noProof/>
-          <w:lang w:val="en-US"/>
-        </w:rPr>
-        <w:t>e dan Nilai Ekspor</w:t>
+        <w:t xml:space="preserve"> Tabel Data Volume dan Nilai Ekspor</w:t>
       </w:r>
       <w:r>
         <w:rPr>
@@ -59521,14 +59493,7 @@
           <w:noProof/>
           <w:lang w:val="en-US"/>
         </w:rPr>
-        <w:t xml:space="preserve"> </w:t>
-      </w:r>
-      <w:r>
-        <w:rPr>
-          <w:noProof/>
-          <w:lang w:val="en-US"/>
-        </w:rPr>
-        <w:t>Melalui DKI Jakarta</w:t>
+        <w:t xml:space="preserve"> Melalui DKI Jakarta</w:t>
       </w:r>
       <w:r>
         <w:rPr>
@@ -63132,16 +63097,7 @@
           <w:noProof/>
           <w:lang w:val="en-US"/>
         </w:rPr>
-        <w:t xml:space="preserve"> Data Produksi Perikanan Tangkap dan </w:t>
-      </w:r>
-      <w:bookmarkStart w:id="229" w:name="_GoBack"/>
-      <w:bookmarkEnd w:id="229"/>
-      <w:r>
-        <w:rPr>
-          <w:noProof/>
-          <w:lang w:val="en-US"/>
-        </w:rPr>
-        <w:t>Budidaya Menurut Kabupaten Kota Administrasi</w:t>
+        <w:t xml:space="preserve"> Data Produksi Perikanan Tangkap dan Budidaya Menurut Kabupaten Kota Administrasi</w:t>
       </w:r>
       <w:r>
         <w:rPr>
@@ -63242,19 +63198,7 @@
         <w:rPr>
           <w:lang w:val="en-US"/>
         </w:rPr>
-        <w:t xml:space="preserve"> Data APBD Pe</w:t>
-      </w:r>
-      <w:r>
-        <w:rPr>
-          <w:lang w:val="en-US"/>
-        </w:rPr>
-        <w:t>r</w:t>
-      </w:r>
-      <w:r>
-        <w:rPr>
-          <w:lang w:val="en-US"/>
-        </w:rPr>
-        <w:t>ubahan DKI Jakarta</w:t>
+        <w:t xml:space="preserve"> Data APBD Perubahan DKI Jakarta</w:t>
       </w:r>
       <w:r>
         <w:rPr>
@@ -63795,11 +63739,14 @@
           <w:lang w:val="en-US"/>
         </w:rPr>
       </w:pPr>
-      <w:bookmarkStart w:id="230" w:name="_Toc435605153"/>
-      <w:r>
-        <w:t>Pemetaan Visualisasi Data</w:t>
-      </w:r>
-      <w:bookmarkEnd w:id="230"/>
+      <w:bookmarkStart w:id="229" w:name="_Toc435605153"/>
+      <w:bookmarkEnd w:id="229"/>
+      <w:r>
+        <w:rPr>
+          <w:lang w:val="en-US"/>
+        </w:rPr>
+        <w:t>Analisis Algoritma</w:t>
+      </w:r>
     </w:p>
     <w:p>
       <w:pPr>
@@ -63888,14 +63835,14 @@
           <w:lang w:val="en-US"/>
         </w:rPr>
       </w:pPr>
-      <w:bookmarkStart w:id="231" w:name="_Toc435605154"/>
+      <w:bookmarkStart w:id="230" w:name="_Toc435605154"/>
       <w:r>
         <w:rPr>
           <w:lang w:val="en-US"/>
         </w:rPr>
         <w:t>Data Preprocessing</w:t>
       </w:r>
-      <w:bookmarkEnd w:id="231"/>
+      <w:bookmarkEnd w:id="230"/>
     </w:p>
     <w:p>
       <w:pPr>
@@ -63940,11 +63887,14 @@
           <w:numId w:val="23"/>
         </w:numPr>
       </w:pPr>
-      <w:bookmarkStart w:id="232" w:name="_Toc435605155"/>
-      <w:r>
-        <w:t>Analisis Algoritma</w:t>
-      </w:r>
-      <w:bookmarkEnd w:id="232"/>
+      <w:r>
+        <w:rPr>
+          <w:lang w:val="en-US"/>
+        </w:rPr>
+        <w:t>Pemetaan Visualisasi Data</w:t>
+      </w:r>
+      <w:bookmarkStart w:id="231" w:name="_GoBack"/>
+      <w:bookmarkEnd w:id="231"/>
     </w:p>
     <w:p>
       <w:pPr>
@@ -64723,14 +64673,14 @@
       <w:pPr>
         <w:pStyle w:val="Heading1"/>
       </w:pPr>
-      <w:bookmarkStart w:id="233" w:name="_Toc431443326"/>
-      <w:bookmarkStart w:id="234" w:name="_Toc435605156"/>
+      <w:bookmarkStart w:id="232" w:name="_Toc431443326"/>
+      <w:bookmarkStart w:id="233" w:name="_Toc435605156"/>
       <w:r>
         <w:lastRenderedPageBreak/>
         <w:t>DAFTAR PUSTAKA</w:t>
       </w:r>
+      <w:bookmarkEnd w:id="232"/>
       <w:bookmarkEnd w:id="233"/>
-      <w:bookmarkEnd w:id="234"/>
     </w:p>
     <w:p>
       <w:pPr>
@@ -66274,7 +66224,7 @@
           <w:rPr>
             <w:noProof/>
           </w:rPr>
-          <w:t>1</w:t>
+          <w:t>58</w:t>
         </w:r>
         <w:r>
           <w:rPr>
@@ -72374,7 +72324,7 @@
 </file>
 
 <file path=customXml/itemProps1.xml><?xml version="1.0" encoding="utf-8"?>
-<ds:datastoreItem xmlns:ds="http://schemas.openxmlformats.org/officeDocument/2006/customXml" ds:itemID="{3010E0D9-C03F-4E6F-926A-0ADB3CA7D3CD}">
+<ds:datastoreItem xmlns:ds="http://schemas.openxmlformats.org/officeDocument/2006/customXml" ds:itemID="{CC8ADF0B-80A5-4787-B1CA-1F290BAAE996}">
   <ds:schemaRefs>
     <ds:schemaRef ds:uri="http://schemas.openxmlformats.org/officeDocument/2006/bibliography"/>
   </ds:schemaRefs>

</xml_diff>